<commit_message>
Fixing files for copy editting
</commit_message>
<xml_diff>
--- a/manuscript/Version 3/Supplementary Material.docx
+++ b/manuscript/Version 3/Supplementary Material.docx
@@ -272,6 +272,329 @@
           <w:b/>
         </w:rPr>
         <w:lastRenderedPageBreak/>
+        <w:t>Supplementary Discussion</w:t>
+      </w:r>
+    </w:p>
+    <w:p>
+      <w:pPr>
+        <w:pStyle w:val="normal0"/>
+        <w:spacing w:line="360" w:lineRule="auto"/>
+        <w:rPr>
+          <w:rFonts w:ascii="Spectral" w:eastAsia="Spectral" w:hAnsi="Spectral" w:cs="Spectral"/>
+          <w:i/>
+          <w:sz w:val="24"/>
+          <w:szCs w:val="24"/>
+        </w:rPr>
+      </w:pPr>
+      <w:r>
+        <w:rPr>
+          <w:rFonts w:ascii="Spectral" w:eastAsia="Spectral" w:hAnsi="Spectral" w:cs="Spectral"/>
+          <w:i/>
+          <w:sz w:val="24"/>
+          <w:szCs w:val="24"/>
+        </w:rPr>
+        <w:t>Introgression and extinction</w:t>
+      </w:r>
+    </w:p>
+    <w:p>
+      <w:pPr>
+        <w:pStyle w:val="normal0"/>
+        <w:spacing w:line="360" w:lineRule="auto"/>
+        <w:rPr>
+          <w:rFonts w:ascii="Spectral" w:eastAsia="Spectral" w:hAnsi="Spectral" w:cs="Spectral"/>
+          <w:sz w:val="24"/>
+          <w:szCs w:val="24"/>
+        </w:rPr>
+      </w:pPr>
+      <w:r>
+        <w:rPr>
+          <w:rFonts w:ascii="Spectral" w:eastAsia="Spectral" w:hAnsi="Spectral" w:cs="Spectral"/>
+          <w:sz w:val="24"/>
+          <w:szCs w:val="24"/>
+        </w:rPr>
+        <w:t xml:space="preserve">        </w:t>
+      </w:r>
+      <w:r>
+        <w:rPr>
+          <w:rFonts w:ascii="Spectral" w:eastAsia="Spectral" w:hAnsi="Spectral" w:cs="Spectral"/>
+          <w:sz w:val="24"/>
+          <w:szCs w:val="24"/>
+        </w:rPr>
+        <w:tab/>
+        <w:t>Here we’ve focused on the possibility of species collapse, but another more common predicted effect of climate change is extinction. In our model, population sizes are constant and fitness is relative, so extinction is impossible. Despite this, our results do have implications for the likelihood of extinction.</w:t>
+      </w:r>
+    </w:p>
+    <w:p>
+      <w:pPr>
+        <w:pStyle w:val="normal0"/>
+        <w:spacing w:line="360" w:lineRule="auto"/>
+        <w:ind w:firstLine="720"/>
+        <w:rPr>
+          <w:rFonts w:ascii="Spectral" w:eastAsia="Spectral" w:hAnsi="Spectral" w:cs="Spectral"/>
+          <w:sz w:val="24"/>
+          <w:szCs w:val="24"/>
+        </w:rPr>
+      </w:pPr>
+      <w:r>
+        <w:rPr>
+          <w:rFonts w:ascii="Spectral" w:eastAsia="Spectral" w:hAnsi="Spectral" w:cs="Spectral"/>
+          <w:sz w:val="24"/>
+          <w:szCs w:val="24"/>
+        </w:rPr>
+        <w:t>If RI alleles contribute to local adaptation (i.e. are extrinsic), then the collapse of RI must result in the spread of fitness reducing maladaptive non-local loci, similar to the concept of linkage drag in plant breeding</w:t>
+      </w:r>
+      <w:r>
+        <w:rPr>
+          <w:rFonts w:ascii="Spectral" w:eastAsia="Spectral" w:hAnsi="Spectral" w:cs="Spectral"/>
+          <w:sz w:val="24"/>
+          <w:szCs w:val="24"/>
+          <w:vertAlign w:val="superscript"/>
+        </w:rPr>
+        <w:t>32</w:t>
+      </w:r>
+      <w:r>
+        <w:rPr>
+          <w:rFonts w:ascii="Spectral" w:eastAsia="Spectral" w:hAnsi="Spectral" w:cs="Spectral"/>
+          <w:sz w:val="24"/>
+          <w:szCs w:val="24"/>
+        </w:rPr>
+        <w:t xml:space="preserve">. The net effect of the introgression is positive in our climate change scenario, since the maladaptive introgressed alleles are linked to positive climate QTL alleles, but the overall fitness of the population is lower than it would be if it adapted </w:t>
+      </w:r>
+      <w:r>
+        <w:rPr>
+          <w:rFonts w:ascii="Spectral" w:eastAsia="Spectral" w:hAnsi="Spectral" w:cs="Spectral"/>
+          <w:i/>
+          <w:sz w:val="24"/>
+          <w:szCs w:val="24"/>
+        </w:rPr>
+        <w:t>without</w:t>
+      </w:r>
+      <w:r>
+        <w:rPr>
+          <w:rFonts w:ascii="Spectral" w:eastAsia="Spectral" w:hAnsi="Spectral" w:cs="Spectral"/>
+          <w:sz w:val="24"/>
+          <w:szCs w:val="24"/>
+        </w:rPr>
+        <w:t xml:space="preserve"> introgression (Figure 1). In this way, adaptive introgression makes populations better adapted to the changing climate, but less adapted to their home niche. In the real world, this may be reflected in reduced population size or growth rate and could increase the chance of extinction. This effect is dependent on the amount and type of RI loci swept to fixation by linkage with beneficial climate QTL, which in itself will depend on the speed of fixation and amount of recombination. Thus stronger selection, smaller population size or reduced recombination rate will all increase linkage drag. Note that if RI is intrinsic, this doesn’t necessarily apply because intrinsic RI loci are only detrimental based on interactions with other loci and may have no fitness penalty if all RI alleles are homogenized by introgression.</w:t>
+      </w:r>
+    </w:p>
+    <w:p>
+      <w:pPr>
+        <w:pStyle w:val="normal0"/>
+        <w:spacing w:line="360" w:lineRule="auto"/>
+        <w:rPr>
+          <w:rFonts w:ascii="Spectral" w:eastAsia="Spectral" w:hAnsi="Spectral" w:cs="Spectral"/>
+          <w:i/>
+          <w:sz w:val="24"/>
+          <w:szCs w:val="24"/>
+        </w:rPr>
+      </w:pPr>
+      <w:r>
+        <w:rPr>
+          <w:rFonts w:ascii="Spectral" w:eastAsia="Spectral" w:hAnsi="Spectral" w:cs="Spectral"/>
+          <w:i/>
+          <w:sz w:val="24"/>
+          <w:szCs w:val="24"/>
+        </w:rPr>
+        <w:t>Linkage and the genetic architecture of climate adaptation</w:t>
+      </w:r>
+    </w:p>
+    <w:p>
+      <w:pPr>
+        <w:pStyle w:val="normal0"/>
+        <w:spacing w:line="360" w:lineRule="auto"/>
+        <w:ind w:firstLine="720"/>
+        <w:rPr>
+          <w:rFonts w:ascii="Spectral" w:eastAsia="Spectral" w:hAnsi="Spectral" w:cs="Spectral"/>
+          <w:sz w:val="24"/>
+          <w:szCs w:val="24"/>
+        </w:rPr>
+      </w:pPr>
+      <w:r>
+        <w:rPr>
+          <w:rFonts w:ascii="Spectral" w:eastAsia="Spectral" w:hAnsi="Spectral" w:cs="Spectral"/>
+          <w:sz w:val="24"/>
+          <w:szCs w:val="24"/>
+        </w:rPr>
+        <w:t>A key aspect of our model is that while RI loci occur at predefined intervals in the genome, climate-sensitive alleles can arise at any other locus in the genome. This allows for climate-sensitive alleles to become readily linked to RI-causing alleles and eventually introgress if the combined effect of positively selected climate alleles exceeds the deleterious effect of the linked RI allele. The incidental establishment of this linkage within the two adapting populations is a fundamental cause of later introgressive collapse. This is supported by our simulations that varied the number of RI loci and also incidentally varied the average degree of linkage between all climate-sensitive loci and all RI loci. We found that in simulations with more RI loci, and therefore a higher probability of linkage between RI and climate-sensitive loci, there was greater loss of reproductive isolation. Thus, a key question is whether such linkage could plausibly be established in a natural population.</w:t>
+      </w:r>
+    </w:p>
+    <w:p>
+      <w:pPr>
+        <w:pStyle w:val="normal0"/>
+        <w:spacing w:line="360" w:lineRule="auto"/>
+        <w:ind w:firstLine="720"/>
+        <w:rPr>
+          <w:rFonts w:ascii="Spectral" w:eastAsia="Spectral" w:hAnsi="Spectral" w:cs="Spectral"/>
+          <w:sz w:val="24"/>
+          <w:szCs w:val="24"/>
+        </w:rPr>
+      </w:pPr>
+      <w:r>
+        <w:rPr>
+          <w:rFonts w:ascii="Spectral" w:eastAsia="Spectral" w:hAnsi="Spectral" w:cs="Spectral"/>
+          <w:sz w:val="24"/>
+          <w:szCs w:val="24"/>
+        </w:rPr>
+        <w:t xml:space="preserve">Several lines of evidence suggest that this is likely to be true. First, the genetic architecture of adaptation to a changing climate is likely to closely resemble the architecture of local adaptation in general, i.e. a large number of small effect alleles with a smaller number of large effect loci (reviewed in </w:t>
+      </w:r>
+      <w:r>
+        <w:rPr>
+          <w:rFonts w:ascii="Spectral" w:eastAsia="Spectral" w:hAnsi="Spectral" w:cs="Spectral"/>
+          <w:sz w:val="24"/>
+          <w:szCs w:val="24"/>
+          <w:vertAlign w:val="superscript"/>
+        </w:rPr>
+        <w:t>33</w:t>
+      </w:r>
+      <w:r>
+        <w:rPr>
+          <w:rFonts w:ascii="Spectral" w:eastAsia="Spectral" w:hAnsi="Spectral" w:cs="Spectral"/>
+          <w:sz w:val="24"/>
+          <w:szCs w:val="24"/>
+        </w:rPr>
+        <w:t>). This idea is directly supported by recent work showing that climatic adaptation in conifers is underlain by large number of loci scattered throughout the genome, with the majority of these showing modest phenotype-environment correlations</w:t>
+      </w:r>
+      <w:r>
+        <w:rPr>
+          <w:rFonts w:ascii="Spectral" w:eastAsia="Spectral" w:hAnsi="Spectral" w:cs="Spectral"/>
+          <w:sz w:val="24"/>
+          <w:szCs w:val="24"/>
+          <w:vertAlign w:val="superscript"/>
+        </w:rPr>
+        <w:t>34</w:t>
+      </w:r>
+      <w:r>
+        <w:rPr>
+          <w:rFonts w:ascii="Spectral" w:eastAsia="Spectral" w:hAnsi="Spectral" w:cs="Spectral"/>
+          <w:sz w:val="24"/>
+          <w:szCs w:val="24"/>
+        </w:rPr>
+        <w:t>. Secondly, recent analyses of large human datasets support the idea that most complex traits (of any kind) are probably determined by a large number of small-effect loci found nearly everywhere in genome along with a handful of “core genes”</w:t>
+      </w:r>
+      <w:r>
+        <w:rPr>
+          <w:rFonts w:ascii="Spectral" w:eastAsia="Spectral" w:hAnsi="Spectral" w:cs="Spectral"/>
+          <w:sz w:val="24"/>
+          <w:szCs w:val="24"/>
+          <w:vertAlign w:val="superscript"/>
+        </w:rPr>
+        <w:t>35</w:t>
+      </w:r>
+      <w:r>
+        <w:rPr>
+          <w:rFonts w:ascii="Spectral" w:eastAsia="Spectral" w:hAnsi="Spectral" w:cs="Spectral"/>
+          <w:sz w:val="24"/>
+          <w:szCs w:val="24"/>
+        </w:rPr>
+        <w:t xml:space="preserve">. Thus, given that the genetic architecture of RI is itself likely to be highly polygenic (further discussed in </w:t>
+      </w:r>
+      <w:r>
+        <w:rPr>
+          <w:rFonts w:ascii="Spectral" w:eastAsia="Spectral" w:hAnsi="Spectral" w:cs="Spectral"/>
+          <w:sz w:val="24"/>
+          <w:szCs w:val="24"/>
+          <w:vertAlign w:val="superscript"/>
+        </w:rPr>
+        <w:t>36</w:t>
+      </w:r>
+      <w:r>
+        <w:rPr>
+          <w:rFonts w:ascii="Spectral" w:eastAsia="Spectral" w:hAnsi="Spectral" w:cs="Spectral"/>
+          <w:sz w:val="24"/>
+          <w:szCs w:val="24"/>
+        </w:rPr>
+        <w:t>), it seems highly plausible that linkage between climate-sensitive alleles and RI alleles can readily occur in natural populations.</w:t>
+      </w:r>
+    </w:p>
+    <w:p>
+      <w:pPr>
+        <w:pStyle w:val="normal0"/>
+        <w:spacing w:line="360" w:lineRule="auto"/>
+        <w:rPr>
+          <w:rFonts w:ascii="Spectral" w:eastAsia="Spectral" w:hAnsi="Spectral" w:cs="Spectral"/>
+          <w:i/>
+          <w:sz w:val="24"/>
+          <w:szCs w:val="24"/>
+        </w:rPr>
+      </w:pPr>
+      <w:r>
+        <w:rPr>
+          <w:rFonts w:ascii="Spectral" w:eastAsia="Spectral" w:hAnsi="Spectral" w:cs="Spectral"/>
+          <w:i/>
+          <w:sz w:val="24"/>
+          <w:szCs w:val="24"/>
+        </w:rPr>
+        <w:t>The role of recombination rate</w:t>
+      </w:r>
+    </w:p>
+    <w:p>
+      <w:pPr>
+        <w:pStyle w:val="normal0"/>
+        <w:spacing w:line="360" w:lineRule="auto"/>
+        <w:ind w:firstLine="720"/>
+        <w:rPr>
+          <w:rFonts w:ascii="Spectral" w:eastAsia="Spectral" w:hAnsi="Spectral" w:cs="Spectral"/>
+          <w:sz w:val="24"/>
+          <w:szCs w:val="24"/>
+        </w:rPr>
+      </w:pPr>
+      <w:r>
+        <w:rPr>
+          <w:rFonts w:ascii="Spectral" w:eastAsia="Spectral" w:hAnsi="Spectral" w:cs="Spectral"/>
+          <w:sz w:val="24"/>
+          <w:szCs w:val="24"/>
+        </w:rPr>
+        <w:t>Recombination rate is thought to play a key role in mediating patterns of divergence and introgression in natural populations</w:t>
+      </w:r>
+      <w:r>
+        <w:rPr>
+          <w:rFonts w:ascii="Spectral" w:eastAsia="Spectral" w:hAnsi="Spectral" w:cs="Spectral"/>
+          <w:sz w:val="24"/>
+          <w:szCs w:val="24"/>
+          <w:vertAlign w:val="superscript"/>
+        </w:rPr>
+        <w:t>37-39</w:t>
+      </w:r>
+      <w:r>
+        <w:rPr>
+          <w:rFonts w:ascii="Spectral" w:eastAsia="Spectral" w:hAnsi="Spectral" w:cs="Spectral"/>
+          <w:sz w:val="24"/>
+          <w:szCs w:val="24"/>
+        </w:rPr>
+        <w:t>. Specifically, regions of high recombination are thought to be less resistant to gene flow because of decreased linkage between alleles conferring RI. We see this in our simulations, as simulations with higher recombination rates have greater amounts of introgression in both control and climate change scenarios (Supplementary Figure 2). Interestingly, we observe two different patterns for RI loss (Figure 2). Under control scenarios, higher recombination results in more RI loss because it allows mildly deleterious foreign RI loci to separate from their strongly deleterious haplotype and drift to high frequency. Under climate change, high recombination results in less RI loss because in this case RI loss is driven by adaptive introgression of climate QTL dragging foreign RI loci; high recombination is more likely to free these linked RI loci.</w:t>
+      </w:r>
+    </w:p>
+    <w:p>
+      <w:pPr>
+        <w:rPr>
+          <w:rFonts w:ascii="Spectral" w:eastAsia="Spectral" w:hAnsi="Spectral" w:cs="Spectral"/>
+          <w:b/>
+          <w:sz w:val="32"/>
+          <w:szCs w:val="32"/>
+        </w:rPr>
+      </w:pPr>
+      <w:r>
+        <w:rPr>
+          <w:rFonts w:ascii="Spectral" w:eastAsia="Spectral" w:hAnsi="Spectral" w:cs="Spectral"/>
+          <w:b/>
+        </w:rPr>
+        <w:br w:type="page"/>
+      </w:r>
+    </w:p>
+    <w:p>
+      <w:pPr>
+        <w:pStyle w:val="Heading2"/>
+        <w:rPr>
+          <w:rFonts w:ascii="Spectral" w:eastAsia="Spectral" w:hAnsi="Spectral" w:cs="Spectral"/>
+          <w:b/>
+        </w:rPr>
+      </w:pPr>
+      <w:r>
+        <w:rPr>
+          <w:rFonts w:ascii="Spectral" w:eastAsia="Spectral" w:hAnsi="Spectral" w:cs="Spectral"/>
+          <w:b/>
+        </w:rPr>
         <w:t>Supplementary Figures</w:t>
       </w:r>
     </w:p>
@@ -377,14 +700,7 @@
         <w:rPr>
           <w:rFonts w:ascii="Spectral" w:eastAsia="Spectral" w:hAnsi="Spectral" w:cs="Spectral"/>
         </w:rPr>
-        <w:t xml:space="preserve"> = 1000). All non-RI loci (depicted as white/transparent loci, initially) have the potential to give rise to climate-adaptation alleles. The phenotypic effects of each these alleles are drawn from a normal distribution (shown as a gradient from blue to white to red). An individual's climate </w:t>
-      </w:r>
-      <w:r>
-        <w:rPr>
-          <w:rFonts w:ascii="Spectral" w:eastAsia="Spectral" w:hAnsi="Spectral" w:cs="Spectral"/>
-        </w:rPr>
-        <w:lastRenderedPageBreak/>
-        <w:t>phenotype is the sum of the phenotypic effects of its climate QTLs (pure additivity). The fitness of each individual is a function of the number of foreign RI alleles and the phenotypic distance of that individual from the environmental optimum, with the climate fitness landscape modelled as a gaussian distribution (shown as a gradient from blue to red). (B) The course of the simulation. Migration rate and population size of the two demes is held constant. In each replicate simulation, the fitness optimum fluctuates regularly for a 10 000-generation burn-in period. The state of the initial population is then duplicated and subjected to 100 additional generations of (1) a climate change scenario in which the climatic optimum rapidly shifts in a single direction and (2) a control scenario in which the optimum continues its fluctuation course. (C) The conditions under which adaptive introgression overwhelms RI. On the left, if the two populations are able to individually track the climatic optimum, newly-arising climate alleles are only able to exert either weakly positive or (more commonly) negative effects on fitness due to overshooting the optimum. In contrast, on the right, if the populations cannot effectively track the optimum, there is scope for climatic alleles to have large positive fitness effects. If these fitness effects are sufficiently large, these alleles can overwhelm the negative fitness effects of linked RI alleles and introgress between demes, degrading overall reproductive isolation</w:t>
+        <w:t xml:space="preserve"> = 1000). All non-RI loci (depicted as white/transparent loci, initially) have the potential to give rise to climate-adaptation alleles. The phenotypic effects of each these alleles are drawn from a normal distribution (shown as a gradient from blue to white to red). An individual's climate phenotype is the sum of the phenotypic effects of its climate QTLs (pure additivity). The fitness of each individual is a function of the number of foreign RI alleles and the phenotypic distance of that individual from the environmental optimum, with the climate fitness landscape modelled as a gaussian distribution (shown as a gradient from blue to red). (B) The course of the simulation. Migration rate and population size of the two demes is held constant. In each replicate simulation, the fitness optimum fluctuates regularly for a 10 000-generation burn-in period. The state of the initial population is then duplicated and subjected to 100 additional generations of (1) a climate change scenario in which the climatic optimum rapidly shifts in a single direction and (2) a control scenario in which the optimum continues its fluctuation course. (C) The conditions under which adaptive introgression overwhelms RI. On the left, if the two populations are able to individually track the climatic optimum, newly-arising climate alleles are only able to exert either weakly positive or (more commonly) negative effects on fitness due to overshooting the optimum. In contrast, on the right, if the populations cannot effectively track the optimum, there is scope for climatic alleles to have large positive fitness effects. If these fitness effects are sufficiently large, these alleles can overwhelm the negative fitness effects of linked RI alleles and introgress between demes, degrading overall reproductive isolation</w:t>
       </w:r>
     </w:p>
     <w:p>
@@ -401,6 +717,8 @@
         <w:rPr>
           <w:rFonts w:ascii="Spectral" w:eastAsia="Spectral" w:hAnsi="Spectral" w:cs="Spectral"/>
           <w:b/>
+          <w:sz w:val="24"/>
+          <w:szCs w:val="24"/>
         </w:rPr>
       </w:pPr>
       <w:r>
@@ -412,12 +730,11 @@
           <w:szCs w:val="28"/>
           <w:lang w:val="en-US"/>
         </w:rPr>
-        <w:lastRenderedPageBreak/>
         <w:drawing>
-          <wp:inline distT="0" distB="0" distL="0" distR="0" wp14:anchorId="6E35E2F6" wp14:editId="2450F061">
+          <wp:inline distT="0" distB="0" distL="0" distR="0" wp14:anchorId="56E14000" wp14:editId="233FA767">
             <wp:extent cx="5943600" cy="5943600"/>
             <wp:effectExtent l="0" t="0" r="0" b="0"/>
-            <wp:docPr id="6" name="Picture 6"/>
+            <wp:docPr id="1" name="Picture 1" descr="Macintosh HD:Users:gregoryowens:Documents:adaptive_introgression:figures:Version 4:Supplementary Figure 2.pdf"/>
             <wp:cNvGraphicFramePr>
               <a:graphicFrameLocks xmlns:a="http://schemas.openxmlformats.org/drawingml/2006/main" noChangeAspect="1"/>
             </wp:cNvGraphicFramePr>
@@ -425,8 +742,10 @@
               <a:graphicData uri="http://schemas.openxmlformats.org/drawingml/2006/picture">
                 <pic:pic xmlns:pic="http://schemas.openxmlformats.org/drawingml/2006/picture">
                   <pic:nvPicPr>
-                    <pic:cNvPr id="0" name="Supplementary Figure 2.png"/>
-                    <pic:cNvPicPr/>
+                    <pic:cNvPr id="0" name="Picture 1" descr="Macintosh HD:Users:gregoryowens:Documents:adaptive_introgression:figures:Version 4:Supplementary Figure 2.pdf"/>
+                    <pic:cNvPicPr>
+                      <a:picLocks noChangeAspect="1" noChangeArrowheads="1"/>
+                    </pic:cNvPicPr>
                   </pic:nvPicPr>
                   <pic:blipFill>
                     <a:blip r:embed="rId7">
@@ -436,11 +755,12 @@
                         </a:ext>
                       </a:extLst>
                     </a:blip>
+                    <a:srcRect/>
                     <a:stretch>
                       <a:fillRect/>
                     </a:stretch>
                   </pic:blipFill>
-                  <pic:spPr>
+                  <pic:spPr bwMode="auto">
                     <a:xfrm>
                       <a:off x="0" y="0"/>
                       <a:ext cx="5943600" cy="5943600"/>
@@ -448,6 +768,10 @@
                     <a:prstGeom prst="rect">
                       <a:avLst/>
                     </a:prstGeom>
+                    <a:noFill/>
+                    <a:ln>
+                      <a:noFill/>
+                    </a:ln>
                   </pic:spPr>
                 </pic:pic>
               </a:graphicData>
@@ -473,12 +797,69 @@
         </w:rPr>
         <w:t>The amount of introgression during climate change.</w:t>
       </w:r>
+    </w:p>
+    <w:p>
+      <w:pPr>
+        <w:pStyle w:val="normal0"/>
+        <w:rPr>
+          <w:rFonts w:ascii="Spectral" w:eastAsia="Spectral" w:hAnsi="Spectral" w:cs="Spectral"/>
+          <w:b/>
+        </w:rPr>
+      </w:pPr>
+      <w:r>
+        <w:rPr>
+          <w:rFonts w:ascii="Spectral" w:eastAsia="Spectral" w:hAnsi="Spectral" w:cs="Spectral"/>
+          <w:b/>
+        </w:rPr>
+        <w:t>a–h</w:t>
+      </w:r>
+      <w:r>
+        <w:rPr>
+          <w:rFonts w:ascii="Spectral" w:eastAsia="Spectral" w:hAnsi="Spectral" w:cs="Spectral"/>
+        </w:rPr>
+        <w:t xml:space="preserve">, The average </w:t>
+      </w:r>
+      <w:r>
+        <w:rPr>
+          <w:rFonts w:ascii="Spectral" w:eastAsia="Spectral" w:hAnsi="Spectral" w:cs="Spectral"/>
+        </w:rPr>
+        <w:t xml:space="preserve">amount of introgression </w:t>
+      </w:r>
+      <w:r>
+        <w:rPr>
+          <w:rFonts w:ascii="Spectral" w:eastAsia="Spectral" w:hAnsi="Spectral" w:cs="Spectral"/>
+        </w:rPr>
+        <w:t>at generation 10,100 for climate change (dotted line, dark region) and control simulations (solid line, light region), while varying individual parameters. The dark shaded area encompasses 95% of the simulations</w:t>
+      </w:r>
+      <w:r>
+        <w:rPr>
+          <w:rFonts w:ascii="Spectral" w:eastAsia="Spectral" w:hAnsi="Spectral" w:cs="Spectral"/>
+        </w:rPr>
+        <w:t xml:space="preserve"> in each treatment</w:t>
+      </w:r>
+      <w:r>
+        <w:rPr>
+          <w:rFonts w:ascii="Spectral" w:eastAsia="Spectral" w:hAnsi="Spectral" w:cs="Spectral"/>
+        </w:rPr>
+        <w:t xml:space="preserve">. </w:t>
+      </w:r>
+      <w:r>
+        <w:rPr>
+          <w:rFonts w:ascii="Spectral" w:eastAsia="Spectral" w:hAnsi="Spectral" w:cs="Spectral"/>
+        </w:rPr>
+        <w:t xml:space="preserve">Complete homogenization of both populations occurs when average introgression = 0.5. </w:t>
+      </w:r>
+      <w:r>
+        <w:rPr>
+          <w:rFonts w:ascii="Spectral" w:eastAsia="Spectral" w:hAnsi="Spectral" w:cs="Spectral"/>
+        </w:rPr>
+        <w:t>Individual parameters were varied to show the effects of climate QTL effect-size s.d. (a), optimum shift per generation (Δ) (b), migration rate (c), climate QTL mutation rate (d), proportion of RI loci that are BDM instead of extrinsic (e), the recombination rate (f), the fitness effect of each RI locus (g) and the number of RI loci (h).</w:t>
+      </w:r>
       <w:r>
         <w:rPr>
           <w:rFonts w:ascii="Spectral" w:eastAsia="Spectral" w:hAnsi="Spectral" w:cs="Spectral"/>
         </w:rPr>
         <w:br/>
-        <w:t>The average amount of introgression at generation 10,100 for climate change (dotted dark) and control simulations (solid light), while varying individual parameters. The shaded area encompasses 95% of the simulations. Complete homogenization of both populations occurs when average introgression = 0.5. Individual parameters were varied to show the effect of (a) climate QTL effect size standard deviation, (b) optimum shift per generation (delta), (c) migration rate, (d) climate QTL mutation rate, (e) proportion of RI loci that are BDM instead of extrinsic, (f) the recombination rate, (g) the fitness effect of each RI loci and (h) the number of RI loci.</w:t>
       </w:r>
       <w:r>
         <w:br w:type="page"/>
@@ -515,10 +896,10 @@
           <w:lang w:val="en-US"/>
         </w:rPr>
         <w:drawing>
-          <wp:inline distT="0" distB="0" distL="0" distR="0" wp14:anchorId="50227A33" wp14:editId="55B6E2DF">
+          <wp:inline distT="0" distB="0" distL="0" distR="0" wp14:anchorId="65E446D1" wp14:editId="3AC3ADF7">
             <wp:extent cx="5943600" cy="5943600"/>
             <wp:effectExtent l="0" t="0" r="0" b="0"/>
-            <wp:docPr id="7" name="Picture 7"/>
+            <wp:docPr id="2" name="Picture 2" descr="Macintosh HD:Users:gregoryowens:Documents:adaptive_introgression:figures:Version 4:Supplementary Figure 3.pdf"/>
             <wp:cNvGraphicFramePr>
               <a:graphicFrameLocks xmlns:a="http://schemas.openxmlformats.org/drawingml/2006/main" noChangeAspect="1"/>
             </wp:cNvGraphicFramePr>
@@ -526,8 +907,10 @@
               <a:graphicData uri="http://schemas.openxmlformats.org/drawingml/2006/picture">
                 <pic:pic xmlns:pic="http://schemas.openxmlformats.org/drawingml/2006/picture">
                   <pic:nvPicPr>
-                    <pic:cNvPr id="0" name="Supplementary Figure 3.png"/>
-                    <pic:cNvPicPr/>
+                    <pic:cNvPr id="0" name="Picture 2" descr="Macintosh HD:Users:gregoryowens:Documents:adaptive_introgression:figures:Version 4:Supplementary Figure 3.pdf"/>
+                    <pic:cNvPicPr>
+                      <a:picLocks noChangeAspect="1" noChangeArrowheads="1"/>
+                    </pic:cNvPicPr>
                   </pic:nvPicPr>
                   <pic:blipFill>
                     <a:blip r:embed="rId8">
@@ -537,11 +920,12 @@
                         </a:ext>
                       </a:extLst>
                     </a:blip>
+                    <a:srcRect/>
                     <a:stretch>
                       <a:fillRect/>
                     </a:stretch>
                   </pic:blipFill>
-                  <pic:spPr>
+                  <pic:spPr bwMode="auto">
                     <a:xfrm>
                       <a:off x="0" y="0"/>
                       <a:ext cx="5943600" cy="5943600"/>
@@ -549,6 +933,10 @@
                     <a:prstGeom prst="rect">
                       <a:avLst/>
                     </a:prstGeom>
+                    <a:noFill/>
+                    <a:ln>
+                      <a:noFill/>
+                    </a:ln>
                   </pic:spPr>
                 </pic:pic>
               </a:graphicData>
@@ -585,16 +973,42 @@
       <w:r>
         <w:rPr>
           <w:rFonts w:ascii="Spectral" w:eastAsia="Spectral" w:hAnsi="Spectral" w:cs="Spectral"/>
-        </w:rPr>
-        <w:t xml:space="preserve">The average Haldanes for the post-burn in period with climate change. The shaded area encompasses 95% of the simulations. Individual parameters were varied to show the effect of (a) climate QTL effect size standard deviation,  (b) optimum shift per generation (delta), (c) migration rate, (d) climate QTL mutation rate, (e) proportion of RI loci that are BDM instead of extrinsic, (f) the recombination rate, (g) the fitness effect of each RI loci and (h) the number of RI loci. Note that Haldanes are scaled by trait variation, so the same rate of absolute phenotypic </w:t>
-      </w:r>
-      <w:r>
-        <w:rPr>
-          <w:rFonts w:ascii="Spectral" w:eastAsia="Spectral" w:hAnsi="Spectral" w:cs="Spectral"/>
-        </w:rPr>
-        <w:lastRenderedPageBreak/>
-        <w:t>change (i.e. Darwins) can have multiple different Haldanes if the phenotypic variability changes. In all panels except B, the rate of phenotypic change roughly matches the rate of environmental change, so the differences in Haldanes reflects differences in trait variance. Lower trait variance (e.g. through reduced mutation rate or lower QTL standard deviation) produces higher haldanes for the same absolute rate of phenotypic change.</w:t>
-      </w:r>
+          <w:b/>
+        </w:rPr>
+        <w:t>a–h</w:t>
+      </w:r>
+      <w:r>
+        <w:rPr>
+          <w:rFonts w:ascii="Spectral" w:eastAsia="Spectral" w:hAnsi="Spectral" w:cs="Spectral"/>
+        </w:rPr>
+        <w:t xml:space="preserve">, </w:t>
+      </w:r>
+      <w:r>
+        <w:rPr>
+          <w:rFonts w:ascii="Spectral" w:eastAsia="Spectral" w:hAnsi="Spectral" w:cs="Spectral"/>
+        </w:rPr>
+        <w:t xml:space="preserve">The average Haldanes for the post-burn in period with climate change. </w:t>
+      </w:r>
+      <w:r>
+        <w:rPr>
+          <w:rFonts w:ascii="Spectral" w:eastAsia="Spectral" w:hAnsi="Spectral" w:cs="Spectral"/>
+        </w:rPr>
+        <w:t xml:space="preserve"> The dark shaded area encompasses 95% of the simulations. RI is defined as the home fitness advantage, which is the n-fold fitness advantage for the average sample in its home environment compared with the alternative environment based on divergent selection and BDM loci. A value of 1 means equal fitness in both environments and no RI. The dashed line is the initial and maximum level of RI for each simulation. Individual parameters were varied to show the effects of climate QTL effect-size s.d. (a), optimum shift per generation (Δ) (b), migration rate (c), climate QTL mutation rate (d), proportion of RI loci that are BDM instead of extrinsic (e), the recombination rate (f), the fitness effect of each RI locus (g) and the number of RI loci (h).</w:t>
+      </w:r>
+      <w:r>
+        <w:rPr>
+          <w:rFonts w:ascii="Spectral" w:eastAsia="Spectral" w:hAnsi="Spectral" w:cs="Spectral"/>
+        </w:rPr>
+        <w:t xml:space="preserve"> Note that Haldanes are scaled by trait variation, so the same rate of absolute phenotypic change (i.e. Darwins) can have multiple different Haldanes if the phenotypic variability changes. In all panels except B, the rate of phenotypic change roughly matches the rate of environmental change, so the differences in Haldanes reflects differences in trait variance. Lower trait variance (e.g. through reduced mutation rate or lower climate QTL standard deviation) produces higher</w:t>
+      </w:r>
+    </w:p>
+    <w:p>
+      <w:pPr>
+        <w:pStyle w:val="normal0"/>
+        <w:rPr>
+          <w:rFonts w:ascii="Spectral" w:eastAsia="Spectral" w:hAnsi="Spectral" w:cs="Spectral"/>
+        </w:rPr>
+      </w:pPr>
     </w:p>
     <w:p>
       <w:pPr>
@@ -617,7 +1031,6 @@
           <w:sz w:val="28"/>
           <w:szCs w:val="28"/>
         </w:rPr>
-        <w:lastRenderedPageBreak/>
         <w:t>Supplementary Table 1 |</w:t>
       </w:r>
       <w:r>
@@ -1416,7 +1829,7 @@
               <w:bottom w:w="40" w:type="dxa"/>
               <w:right w:w="40" w:type="dxa"/>
             </w:tcMar>
-            <w:vAlign w:val="bottom"/>
+            <w:vAlign w:val="center"/>
           </w:tcPr>
           <w:p>
             <w:pPr>
@@ -1459,7 +1872,7 @@
               <w:bottom w:w="40" w:type="dxa"/>
               <w:right w:w="40" w:type="dxa"/>
             </w:tcMar>
-            <w:vAlign w:val="bottom"/>
+            <w:vAlign w:val="center"/>
           </w:tcPr>
           <w:p>
             <w:pPr>
@@ -1498,7 +1911,7 @@
               <w:bottom w:w="40" w:type="dxa"/>
               <w:right w:w="40" w:type="dxa"/>
             </w:tcMar>
-            <w:vAlign w:val="bottom"/>
+            <w:vAlign w:val="center"/>
           </w:tcPr>
           <w:p>
             <w:pPr>
@@ -1902,7 +2315,7 @@
       </w:tr>
       <w:tr>
         <w:trPr>
-          <w:trHeight w:val="253"/>
+          <w:trHeight w:val="124"/>
         </w:trPr>
         <w:tc>
           <w:tcPr>
@@ -2656,7 +3069,15 @@
                 <w:sz w:val="20"/>
                 <w:szCs w:val="20"/>
               </w:rPr>
-              <w:t>Burn in generations</w:t>
+              <w:t>Burn-</w:t>
+            </w:r>
+            <w:r>
+              <w:rPr>
+                <w:rFonts w:ascii="Spectral" w:eastAsia="Spectral" w:hAnsi="Spectral" w:cs="Spectral"/>
+                <w:sz w:val="20"/>
+                <w:szCs w:val="20"/>
+              </w:rPr>
+              <w:t>in generations</w:t>
             </w:r>
           </w:p>
         </w:tc>
@@ -3613,7 +4034,6 @@
           <w:sz w:val="28"/>
           <w:szCs w:val="28"/>
         </w:rPr>
-        <w:lastRenderedPageBreak/>
         <w:t>Supplementary Table 2</w:t>
       </w:r>
       <w:r>
@@ -4309,7 +4729,6 @@
           <w:sz w:val="28"/>
           <w:szCs w:val="28"/>
         </w:rPr>
-        <w:lastRenderedPageBreak/>
         <w:t>Supplementary Table 3</w:t>
       </w:r>
       <w:r>
@@ -5254,12 +5673,14 @@
               <w:jc w:val="center"/>
               <w:rPr>
                 <w:rFonts w:ascii="Spectral" w:eastAsia="Spectral" w:hAnsi="Spectral" w:cs="Spectral"/>
-                <w:i/>
               </w:rPr>
             </w:pPr>
             <m:oMathPara>
               <m:oMath>
                 <m:r>
+                  <m:rPr>
+                    <m:sty m:val="p"/>
+                  </m:rPr>
                   <w:rPr>
                     <w:rFonts w:ascii="Cambria Math" w:hAnsi="Cambria Math"/>
                   </w:rPr>
@@ -5642,6 +6063,12 @@
               <w:t>E</w:t>
             </w:r>
             <m:oMath>
+              <m:r>
+                <w:rPr>
+                  <w:rFonts w:ascii="Cambria Math" w:eastAsia="Spectral" w:hAnsi="Cambria Math" w:cs="Spectral"/>
+                </w:rPr>
+                <m:t>(</m:t>
+              </m:r>
               <m:bar>
                 <m:barPr>
                   <m:pos m:val="top"/>
@@ -5660,6 +6087,12 @@
                   </m:r>
                 </m:e>
               </m:bar>
+              <m:r>
+                <w:rPr>
+                  <w:rFonts w:ascii="Cambria Math" w:hAnsi="Cambria Math"/>
+                </w:rPr>
+                <m:t>)</m:t>
+              </m:r>
             </m:oMath>
           </w:p>
         </w:tc>
@@ -5693,7 +6126,13 @@
               <w:rPr>
                 <w:rFonts w:ascii="Spectral" w:eastAsia="Spectral" w:hAnsi="Spectral" w:cs="Spectral"/>
               </w:rPr>
-              <w:t>Average estimated fitness score</w:t>
+              <w:t>Expected a</w:t>
+            </w:r>
+            <w:r>
+              <w:rPr>
+                <w:rFonts w:ascii="Spectral" w:eastAsia="Spectral" w:hAnsi="Spectral" w:cs="Spectral"/>
+              </w:rPr>
+              <w:t>verage fitness score</w:t>
             </w:r>
           </w:p>
         </w:tc>
@@ -5956,7 +6395,6 @@
           <w:sz w:val="28"/>
           <w:szCs w:val="28"/>
         </w:rPr>
-        <w:lastRenderedPageBreak/>
         <w:t>Supplementary Table 4</w:t>
       </w:r>
       <w:r>
@@ -8384,7 +8822,6 @@
                 <w:szCs w:val="24"/>
               </w:rPr>
             </w:pPr>
-            <w:bookmarkStart w:id="8" w:name="_GoBack" w:colFirst="0" w:colLast="0"/>
             <w:r>
               <w:rPr>
                 <w:rFonts w:asciiTheme="minorHAnsi" w:eastAsia="Spectral" w:hAnsiTheme="minorHAnsi" w:cs="Spectral"/>
@@ -9191,7 +9628,6 @@
           </w:p>
         </w:tc>
       </w:tr>
-      <w:bookmarkEnd w:id="8"/>
     </w:tbl>
     <w:p>
       <w:pPr>
@@ -9201,6 +9637,916 @@
           <w:color w:val="0000FF"/>
         </w:rPr>
       </w:pPr>
+    </w:p>
+    <w:p>
+      <w:pPr>
+        <w:rPr>
+          <w:rFonts w:ascii="Spectral" w:eastAsia="Spectral" w:hAnsi="Spectral" w:cs="Spectral"/>
+          <w:color w:val="0000FF"/>
+        </w:rPr>
+      </w:pPr>
+      <w:r>
+        <w:rPr>
+          <w:rFonts w:ascii="Spectral" w:eastAsia="Spectral" w:hAnsi="Spectral" w:cs="Spectral"/>
+          <w:color w:val="0000FF"/>
+        </w:rPr>
+        <w:br w:type="page"/>
+      </w:r>
+    </w:p>
+    <w:p>
+      <w:pPr>
+        <w:pStyle w:val="Heading2"/>
+        <w:rPr>
+          <w:rFonts w:ascii="Spectral" w:eastAsia="Spectral" w:hAnsi="Spectral" w:cs="Spectral"/>
+          <w:b/>
+        </w:rPr>
+      </w:pPr>
+      <w:r>
+        <w:rPr>
+          <w:rFonts w:ascii="Spectral" w:eastAsia="Spectral" w:hAnsi="Spectral" w:cs="Spectral"/>
+          <w:b/>
+        </w:rPr>
+        <w:t>Supplementary References</w:t>
+      </w:r>
+    </w:p>
+    <w:p>
+      <w:pPr>
+        <w:pStyle w:val="normal0"/>
+        <w:ind w:left="540" w:hanging="540"/>
+        <w:rPr>
+          <w:rFonts w:ascii="Spectral" w:eastAsia="Spectral" w:hAnsi="Spectral" w:cs="Spectral"/>
+          <w:color w:val="333333"/>
+          <w:sz w:val="24"/>
+          <w:szCs w:val="24"/>
+        </w:rPr>
+      </w:pPr>
+      <w:r>
+        <w:rPr>
+          <w:rFonts w:ascii="Spectral" w:eastAsia="Spectral" w:hAnsi="Spectral" w:cs="Spectral"/>
+          <w:color w:val="222222"/>
+          <w:sz w:val="24"/>
+          <w:szCs w:val="24"/>
+        </w:rPr>
+        <w:t xml:space="preserve">32. </w:t>
+      </w:r>
+      <w:r>
+        <w:rPr>
+          <w:rFonts w:ascii="Spectral" w:eastAsia="Spectral" w:hAnsi="Spectral" w:cs="Spectral"/>
+          <w:color w:val="333333"/>
+          <w:sz w:val="24"/>
+          <w:szCs w:val="24"/>
+        </w:rPr>
+        <w:t>Zamir D</w:t>
+      </w:r>
+      <w:r>
+        <w:rPr>
+          <w:rFonts w:ascii="Spectral" w:eastAsia="Spectral" w:hAnsi="Spectral" w:cs="Spectral"/>
+          <w:color w:val="333333"/>
+          <w:sz w:val="24"/>
+          <w:szCs w:val="24"/>
+        </w:rPr>
+        <w:t>. Improving plant breeding with exotic genetic librari</w:t>
+      </w:r>
+      <w:r>
+        <w:rPr>
+          <w:rFonts w:ascii="Spectral" w:eastAsia="Spectral" w:hAnsi="Spectral" w:cs="Spectral"/>
+          <w:color w:val="333333"/>
+          <w:sz w:val="24"/>
+          <w:szCs w:val="24"/>
+        </w:rPr>
+        <w:t xml:space="preserve">es. </w:t>
+      </w:r>
+      <w:r>
+        <w:rPr>
+          <w:rFonts w:ascii="Spectral" w:eastAsia="Spectral" w:hAnsi="Spectral" w:cs="Spectral"/>
+          <w:i/>
+          <w:color w:val="333333"/>
+          <w:sz w:val="24"/>
+          <w:szCs w:val="24"/>
+        </w:rPr>
+        <w:t>Nature Reviews G</w:t>
+      </w:r>
+      <w:r>
+        <w:rPr>
+          <w:rFonts w:ascii="Spectral" w:eastAsia="Spectral" w:hAnsi="Spectral" w:cs="Spectral"/>
+          <w:i/>
+          <w:color w:val="333333"/>
+          <w:sz w:val="24"/>
+          <w:szCs w:val="24"/>
+        </w:rPr>
+        <w:t>enetics</w:t>
+      </w:r>
+      <w:r>
+        <w:rPr>
+          <w:rFonts w:ascii="Spectral" w:eastAsia="Spectral" w:hAnsi="Spectral" w:cs="Spectral"/>
+          <w:color w:val="333333"/>
+          <w:sz w:val="24"/>
+          <w:szCs w:val="24"/>
+        </w:rPr>
+        <w:t xml:space="preserve">. </w:t>
+      </w:r>
+      <w:r>
+        <w:rPr>
+          <w:rFonts w:ascii="Spectral" w:eastAsia="Spectral" w:hAnsi="Spectral" w:cs="Spectral"/>
+          <w:b/>
+          <w:color w:val="333333"/>
+          <w:sz w:val="24"/>
+          <w:szCs w:val="24"/>
+        </w:rPr>
+        <w:t>2</w:t>
+      </w:r>
+      <w:r>
+        <w:rPr>
+          <w:rFonts w:ascii="Spectral" w:eastAsia="Spectral" w:hAnsi="Spectral" w:cs="Spectral"/>
+          <w:color w:val="333333"/>
+          <w:sz w:val="24"/>
+          <w:szCs w:val="24"/>
+        </w:rPr>
+        <w:t xml:space="preserve">, </w:t>
+      </w:r>
+      <w:r>
+        <w:rPr>
+          <w:rFonts w:ascii="Spectral" w:eastAsia="Spectral" w:hAnsi="Spectral" w:cs="Spectral"/>
+          <w:color w:val="333333"/>
+          <w:sz w:val="24"/>
+          <w:szCs w:val="24"/>
+        </w:rPr>
+        <w:t>983–989.</w:t>
+      </w:r>
+      <w:r>
+        <w:rPr>
+          <w:rFonts w:ascii="Spectral" w:eastAsia="Spectral" w:hAnsi="Spectral" w:cs="Spectral"/>
+          <w:color w:val="333333"/>
+          <w:sz w:val="24"/>
+          <w:szCs w:val="24"/>
+        </w:rPr>
+        <w:t xml:space="preserve"> (</w:t>
+      </w:r>
+      <w:r>
+        <w:rPr>
+          <w:rFonts w:ascii="Spectral" w:eastAsia="Spectral" w:hAnsi="Spectral" w:cs="Spectral"/>
+          <w:color w:val="333333"/>
+          <w:sz w:val="24"/>
+          <w:szCs w:val="24"/>
+        </w:rPr>
+        <w:t>2001</w:t>
+      </w:r>
+      <w:r>
+        <w:rPr>
+          <w:rFonts w:ascii="Spectral" w:eastAsia="Spectral" w:hAnsi="Spectral" w:cs="Spectral"/>
+          <w:color w:val="333333"/>
+          <w:sz w:val="24"/>
+          <w:szCs w:val="24"/>
+        </w:rPr>
+        <w:t>).</w:t>
+      </w:r>
+    </w:p>
+    <w:p>
+      <w:pPr>
+        <w:pStyle w:val="normal0"/>
+        <w:ind w:left="540" w:hanging="540"/>
+        <w:rPr>
+          <w:rFonts w:ascii="Spectral" w:eastAsia="Spectral" w:hAnsi="Spectral" w:cs="Spectral"/>
+          <w:color w:val="333333"/>
+          <w:sz w:val="24"/>
+          <w:szCs w:val="24"/>
+        </w:rPr>
+      </w:pPr>
+      <w:r>
+        <w:rPr>
+          <w:rFonts w:ascii="Spectral" w:eastAsia="Spectral" w:hAnsi="Spectral" w:cs="Spectral"/>
+          <w:color w:val="222222"/>
+          <w:sz w:val="24"/>
+          <w:szCs w:val="24"/>
+        </w:rPr>
+        <w:t>33.</w:t>
+      </w:r>
+      <w:r>
+        <w:rPr>
+          <w:rFonts w:ascii="Spectral" w:eastAsia="Spectral" w:hAnsi="Spectral" w:cs="Spectral"/>
+          <w:color w:val="333333"/>
+          <w:sz w:val="24"/>
+          <w:szCs w:val="24"/>
+        </w:rPr>
+        <w:t xml:space="preserve"> Savola</w:t>
+      </w:r>
+      <w:r>
+        <w:rPr>
+          <w:rFonts w:ascii="Spectral" w:eastAsia="Spectral" w:hAnsi="Spectral" w:cs="Spectral"/>
+          <w:color w:val="333333"/>
+          <w:sz w:val="24"/>
+          <w:szCs w:val="24"/>
+        </w:rPr>
+        <w:t>inen O., Lascoux M., &amp; Merilä J</w:t>
+      </w:r>
+      <w:r>
+        <w:rPr>
+          <w:rFonts w:ascii="Spectral" w:eastAsia="Spectral" w:hAnsi="Spectral" w:cs="Spectral"/>
+          <w:color w:val="333333"/>
+          <w:sz w:val="24"/>
+          <w:szCs w:val="24"/>
+        </w:rPr>
+        <w:t xml:space="preserve">. Ecological genomics of local adaptation. </w:t>
+      </w:r>
+      <w:r>
+        <w:rPr>
+          <w:rFonts w:ascii="Spectral" w:eastAsia="Spectral" w:hAnsi="Spectral" w:cs="Spectral"/>
+          <w:i/>
+          <w:color w:val="333333"/>
+          <w:sz w:val="24"/>
+          <w:szCs w:val="24"/>
+        </w:rPr>
+        <w:t>Natu</w:t>
+      </w:r>
+      <w:r>
+        <w:rPr>
+          <w:rFonts w:ascii="Spectral" w:eastAsia="Spectral" w:hAnsi="Spectral" w:cs="Spectral"/>
+          <w:i/>
+          <w:color w:val="333333"/>
+          <w:sz w:val="24"/>
+          <w:szCs w:val="24"/>
+        </w:rPr>
+        <w:t>re Reviews Genetics</w:t>
+      </w:r>
+      <w:r>
+        <w:rPr>
+          <w:rFonts w:ascii="Spectral" w:eastAsia="Spectral" w:hAnsi="Spectral" w:cs="Spectral"/>
+          <w:color w:val="333333"/>
+          <w:sz w:val="24"/>
+          <w:szCs w:val="24"/>
+        </w:rPr>
+        <w:t xml:space="preserve">. </w:t>
+      </w:r>
+      <w:r>
+        <w:rPr>
+          <w:rFonts w:ascii="Spectral" w:eastAsia="Spectral" w:hAnsi="Spectral" w:cs="Spectral"/>
+          <w:b/>
+          <w:color w:val="333333"/>
+          <w:sz w:val="24"/>
+          <w:szCs w:val="24"/>
+        </w:rPr>
+        <w:t>14</w:t>
+      </w:r>
+      <w:r>
+        <w:rPr>
+          <w:rFonts w:ascii="Spectral" w:eastAsia="Spectral" w:hAnsi="Spectral" w:cs="Spectral"/>
+          <w:color w:val="333333"/>
+          <w:sz w:val="24"/>
+          <w:szCs w:val="24"/>
+        </w:rPr>
+        <w:t>, 807 (</w:t>
+      </w:r>
+      <w:r>
+        <w:rPr>
+          <w:rFonts w:ascii="Spectral" w:eastAsia="Spectral" w:hAnsi="Spectral" w:cs="Spectral"/>
+          <w:color w:val="333333"/>
+          <w:sz w:val="24"/>
+          <w:szCs w:val="24"/>
+        </w:rPr>
+        <w:t>2013</w:t>
+      </w:r>
+      <w:r>
+        <w:rPr>
+          <w:rFonts w:ascii="Spectral" w:eastAsia="Spectral" w:hAnsi="Spectral" w:cs="Spectral"/>
+          <w:color w:val="333333"/>
+          <w:sz w:val="24"/>
+          <w:szCs w:val="24"/>
+        </w:rPr>
+        <w:t>).</w:t>
+      </w:r>
+    </w:p>
+    <w:p>
+      <w:pPr>
+        <w:pStyle w:val="normal0"/>
+        <w:ind w:left="540" w:hanging="540"/>
+        <w:rPr>
+          <w:rFonts w:ascii="Spectral" w:eastAsia="Spectral" w:hAnsi="Spectral" w:cs="Spectral"/>
+          <w:color w:val="333333"/>
+          <w:sz w:val="24"/>
+          <w:szCs w:val="24"/>
+        </w:rPr>
+      </w:pPr>
+      <w:r>
+        <w:rPr>
+          <w:rFonts w:ascii="Spectral" w:eastAsia="Spectral" w:hAnsi="Spectral" w:cs="Spectral"/>
+          <w:color w:val="222222"/>
+          <w:sz w:val="24"/>
+          <w:szCs w:val="24"/>
+        </w:rPr>
+        <w:t>34.</w:t>
+      </w:r>
+      <w:r>
+        <w:rPr>
+          <w:rFonts w:ascii="Spectral" w:eastAsia="Spectral" w:hAnsi="Spectral" w:cs="Spectral"/>
+          <w:color w:val="333333"/>
+          <w:sz w:val="24"/>
+          <w:szCs w:val="24"/>
+        </w:rPr>
+        <w:t xml:space="preserve"> </w:t>
+      </w:r>
+      <w:r>
+        <w:rPr>
+          <w:rFonts w:ascii="Spectral" w:eastAsia="Spectral" w:hAnsi="Spectral" w:cs="Spectral"/>
+          <w:sz w:val="24"/>
+          <w:szCs w:val="24"/>
+        </w:rPr>
+        <w:t>Yeaman S., Hodgins K.A., Lotterhos K.E., Suren H., Nadeau S., Degner J.C., Nurkowski K.A., Smets P., Wang T., Gray L.K., Liepe K.J., Hamann A., Holliday J.A., Whitlock M.C., Rieseberg L.H. &amp; Liepe K.J</w:t>
+      </w:r>
+      <w:r>
+        <w:rPr>
+          <w:rFonts w:ascii="Spectral" w:eastAsia="Spectral" w:hAnsi="Spectral" w:cs="Spectral"/>
+          <w:color w:val="333333"/>
+          <w:sz w:val="24"/>
+          <w:szCs w:val="24"/>
+        </w:rPr>
+        <w:t>. Convergent local adaptation to climate in distantly related conifer</w:t>
+      </w:r>
+      <w:r>
+        <w:rPr>
+          <w:rFonts w:ascii="Spectral" w:eastAsia="Spectral" w:hAnsi="Spectral" w:cs="Spectral"/>
+          <w:color w:val="333333"/>
+          <w:sz w:val="24"/>
+          <w:szCs w:val="24"/>
+        </w:rPr>
+        <w:t xml:space="preserve">s. </w:t>
+      </w:r>
+      <w:r>
+        <w:rPr>
+          <w:rFonts w:ascii="Spectral" w:eastAsia="Spectral" w:hAnsi="Spectral" w:cs="Spectral"/>
+          <w:i/>
+          <w:color w:val="333333"/>
+          <w:sz w:val="24"/>
+          <w:szCs w:val="24"/>
+        </w:rPr>
+        <w:t>Science</w:t>
+      </w:r>
+      <w:r>
+        <w:rPr>
+          <w:rFonts w:ascii="Spectral" w:eastAsia="Spectral" w:hAnsi="Spectral" w:cs="Spectral"/>
+          <w:color w:val="333333"/>
+          <w:sz w:val="24"/>
+          <w:szCs w:val="24"/>
+        </w:rPr>
+        <w:t xml:space="preserve">. </w:t>
+      </w:r>
+      <w:r>
+        <w:rPr>
+          <w:rFonts w:ascii="Spectral" w:eastAsia="Spectral" w:hAnsi="Spectral" w:cs="Spectral"/>
+          <w:b/>
+          <w:color w:val="333333"/>
+          <w:sz w:val="24"/>
+          <w:szCs w:val="24"/>
+        </w:rPr>
+        <w:t>353</w:t>
+      </w:r>
+      <w:r>
+        <w:rPr>
+          <w:rFonts w:ascii="Spectral" w:eastAsia="Spectral" w:hAnsi="Spectral" w:cs="Spectral"/>
+          <w:color w:val="333333"/>
+          <w:sz w:val="24"/>
+          <w:szCs w:val="24"/>
+        </w:rPr>
+        <w:t>, 1431-1433 (</w:t>
+      </w:r>
+      <w:r>
+        <w:rPr>
+          <w:rFonts w:ascii="Spectral" w:eastAsia="Spectral" w:hAnsi="Spectral" w:cs="Spectral"/>
+          <w:color w:val="333333"/>
+          <w:sz w:val="24"/>
+          <w:szCs w:val="24"/>
+        </w:rPr>
+        <w:t>2016</w:t>
+      </w:r>
+      <w:r>
+        <w:rPr>
+          <w:rFonts w:ascii="Spectral" w:eastAsia="Spectral" w:hAnsi="Spectral" w:cs="Spectral"/>
+          <w:color w:val="333333"/>
+          <w:sz w:val="24"/>
+          <w:szCs w:val="24"/>
+        </w:rPr>
+        <w:t>).</w:t>
+      </w:r>
+    </w:p>
+    <w:p>
+      <w:pPr>
+        <w:pStyle w:val="normal0"/>
+        <w:ind w:left="540" w:hanging="540"/>
+        <w:rPr>
+          <w:rFonts w:ascii="Spectral" w:eastAsia="Spectral" w:hAnsi="Spectral" w:cs="Spectral"/>
+          <w:color w:val="333333"/>
+          <w:sz w:val="24"/>
+          <w:szCs w:val="24"/>
+        </w:rPr>
+      </w:pPr>
+      <w:r>
+        <w:rPr>
+          <w:rFonts w:ascii="Spectral" w:eastAsia="Spectral" w:hAnsi="Spectral" w:cs="Spectral"/>
+          <w:color w:val="222222"/>
+          <w:sz w:val="24"/>
+          <w:szCs w:val="24"/>
+        </w:rPr>
+        <w:t>35.</w:t>
+      </w:r>
+      <w:r>
+        <w:rPr>
+          <w:rFonts w:ascii="Spectral" w:eastAsia="Spectral" w:hAnsi="Spectral" w:cs="Spectral"/>
+          <w:color w:val="333333"/>
+          <w:sz w:val="24"/>
+          <w:szCs w:val="24"/>
+        </w:rPr>
+        <w:t xml:space="preserve"> Boyle, E. A., Li, Y. I., </w:t>
+      </w:r>
+      <w:r>
+        <w:rPr>
+          <w:rFonts w:ascii="Spectral" w:eastAsia="Spectral" w:hAnsi="Spectral" w:cs="Spectral"/>
+          <w:color w:val="333333"/>
+          <w:sz w:val="24"/>
+          <w:szCs w:val="24"/>
+        </w:rPr>
+        <w:t>&amp; Pritchard, J. K</w:t>
+      </w:r>
+      <w:r>
+        <w:rPr>
+          <w:rFonts w:ascii="Spectral" w:eastAsia="Spectral" w:hAnsi="Spectral" w:cs="Spectral"/>
+          <w:color w:val="333333"/>
+          <w:sz w:val="24"/>
+          <w:szCs w:val="24"/>
+        </w:rPr>
+        <w:t>. An expanded view of complex traits: from polygenic to om</w:t>
+      </w:r>
+      <w:r>
+        <w:rPr>
+          <w:rFonts w:ascii="Spectral" w:eastAsia="Spectral" w:hAnsi="Spectral" w:cs="Spectral"/>
+          <w:color w:val="333333"/>
+          <w:sz w:val="24"/>
+          <w:szCs w:val="24"/>
+        </w:rPr>
+        <w:t xml:space="preserve">nigenic. </w:t>
+      </w:r>
+      <w:r>
+        <w:rPr>
+          <w:rFonts w:ascii="Spectral" w:eastAsia="Spectral" w:hAnsi="Spectral" w:cs="Spectral"/>
+          <w:i/>
+          <w:color w:val="333333"/>
+          <w:sz w:val="24"/>
+          <w:szCs w:val="24"/>
+        </w:rPr>
+        <w:t>Cell</w:t>
+      </w:r>
+      <w:r>
+        <w:rPr>
+          <w:rFonts w:ascii="Spectral" w:eastAsia="Spectral" w:hAnsi="Spectral" w:cs="Spectral"/>
+          <w:color w:val="333333"/>
+          <w:sz w:val="24"/>
+          <w:szCs w:val="24"/>
+        </w:rPr>
+        <w:t xml:space="preserve">. </w:t>
+      </w:r>
+      <w:r>
+        <w:rPr>
+          <w:rFonts w:ascii="Spectral" w:eastAsia="Spectral" w:hAnsi="Spectral" w:cs="Spectral"/>
+          <w:b/>
+          <w:color w:val="333333"/>
+          <w:sz w:val="24"/>
+          <w:szCs w:val="24"/>
+        </w:rPr>
+        <w:t>169</w:t>
+      </w:r>
+      <w:r>
+        <w:rPr>
+          <w:rFonts w:ascii="Spectral" w:eastAsia="Spectral" w:hAnsi="Spectral" w:cs="Spectral"/>
+          <w:color w:val="333333"/>
+          <w:sz w:val="24"/>
+          <w:szCs w:val="24"/>
+        </w:rPr>
+        <w:t>, 1177-1186 (</w:t>
+      </w:r>
+      <w:r>
+        <w:rPr>
+          <w:rFonts w:ascii="Spectral" w:eastAsia="Spectral" w:hAnsi="Spectral" w:cs="Spectral"/>
+          <w:color w:val="333333"/>
+          <w:sz w:val="24"/>
+          <w:szCs w:val="24"/>
+        </w:rPr>
+        <w:t>2017</w:t>
+      </w:r>
+      <w:r>
+        <w:rPr>
+          <w:rFonts w:ascii="Spectral" w:eastAsia="Spectral" w:hAnsi="Spectral" w:cs="Spectral"/>
+          <w:color w:val="333333"/>
+          <w:sz w:val="24"/>
+          <w:szCs w:val="24"/>
+        </w:rPr>
+        <w:t>).</w:t>
+      </w:r>
+    </w:p>
+    <w:p>
+      <w:pPr>
+        <w:pStyle w:val="normal0"/>
+        <w:ind w:left="540" w:hanging="540"/>
+        <w:rPr>
+          <w:rFonts w:ascii="Spectral" w:eastAsia="Spectral" w:hAnsi="Spectral" w:cs="Spectral"/>
+          <w:color w:val="333333"/>
+          <w:sz w:val="24"/>
+          <w:szCs w:val="24"/>
+        </w:rPr>
+      </w:pPr>
+      <w:r>
+        <w:rPr>
+          <w:rFonts w:ascii="Spectral" w:eastAsia="Spectral" w:hAnsi="Spectral" w:cs="Spectral"/>
+          <w:color w:val="222222"/>
+          <w:sz w:val="24"/>
+          <w:szCs w:val="24"/>
+        </w:rPr>
+        <w:t>36.</w:t>
+      </w:r>
+      <w:r>
+        <w:rPr>
+          <w:rFonts w:ascii="Spectral" w:eastAsia="Spectral" w:hAnsi="Spectral" w:cs="Spectral"/>
+          <w:color w:val="333333"/>
+          <w:sz w:val="24"/>
+          <w:szCs w:val="24"/>
+        </w:rPr>
+        <w:t xml:space="preserve"> Ravinet M., Faria R., Butlin R.K., Galindo J., Bierne N., Rafajlović M., Noor M</w:t>
+      </w:r>
+      <w:r>
+        <w:rPr>
+          <w:rFonts w:ascii="Spectral" w:eastAsia="Spectral" w:hAnsi="Spectral" w:cs="Spectral"/>
+          <w:color w:val="333333"/>
+          <w:sz w:val="24"/>
+          <w:szCs w:val="24"/>
+        </w:rPr>
+        <w:t>.A.F., Mehlig B &amp; Westram, A. M</w:t>
+      </w:r>
+      <w:r>
+        <w:rPr>
+          <w:rFonts w:ascii="Spectral" w:eastAsia="Spectral" w:hAnsi="Spectral" w:cs="Spectral"/>
+          <w:color w:val="333333"/>
+          <w:sz w:val="24"/>
+          <w:szCs w:val="24"/>
+        </w:rPr>
+        <w:t xml:space="preserve">. Interpreting the genomic landscape of speciation: a road map for finding barriers to gene flow. </w:t>
+      </w:r>
+      <w:r>
+        <w:rPr>
+          <w:rFonts w:ascii="Spectral" w:eastAsia="Spectral" w:hAnsi="Spectral" w:cs="Spectral"/>
+          <w:i/>
+          <w:color w:val="333333"/>
+          <w:sz w:val="24"/>
+          <w:szCs w:val="24"/>
+        </w:rPr>
+        <w:t>Journal of Evolutionary Biology</w:t>
+      </w:r>
+      <w:r>
+        <w:rPr>
+          <w:rFonts w:ascii="Spectral" w:eastAsia="Spectral" w:hAnsi="Spectral" w:cs="Spectral"/>
+          <w:color w:val="333333"/>
+          <w:sz w:val="24"/>
+          <w:szCs w:val="24"/>
+        </w:rPr>
+        <w:t xml:space="preserve">. </w:t>
+      </w:r>
+      <w:r>
+        <w:rPr>
+          <w:rFonts w:ascii="Spectral" w:eastAsia="Spectral" w:hAnsi="Spectral" w:cs="Spectral"/>
+          <w:b/>
+          <w:color w:val="333333"/>
+          <w:sz w:val="24"/>
+          <w:szCs w:val="24"/>
+        </w:rPr>
+        <w:t>30</w:t>
+      </w:r>
+      <w:r>
+        <w:rPr>
+          <w:rFonts w:ascii="Spectral" w:eastAsia="Spectral" w:hAnsi="Spectral" w:cs="Spectral"/>
+          <w:color w:val="333333"/>
+          <w:sz w:val="24"/>
+          <w:szCs w:val="24"/>
+        </w:rPr>
+        <w:t>, 1450-1477 (</w:t>
+      </w:r>
+      <w:r>
+        <w:rPr>
+          <w:rFonts w:ascii="Spectral" w:eastAsia="Spectral" w:hAnsi="Spectral" w:cs="Spectral"/>
+          <w:color w:val="333333"/>
+          <w:sz w:val="24"/>
+          <w:szCs w:val="24"/>
+        </w:rPr>
+        <w:t>2017</w:t>
+      </w:r>
+      <w:r>
+        <w:rPr>
+          <w:rFonts w:ascii="Spectral" w:eastAsia="Spectral" w:hAnsi="Spectral" w:cs="Spectral"/>
+          <w:color w:val="333333"/>
+          <w:sz w:val="24"/>
+          <w:szCs w:val="24"/>
+        </w:rPr>
+        <w:t>).</w:t>
+      </w:r>
+    </w:p>
+    <w:p>
+      <w:pPr>
+        <w:pStyle w:val="normal0"/>
+        <w:ind w:left="540" w:hanging="540"/>
+        <w:rPr>
+          <w:rFonts w:ascii="Spectral" w:eastAsia="Spectral" w:hAnsi="Spectral" w:cs="Spectral"/>
+          <w:color w:val="222222"/>
+          <w:sz w:val="24"/>
+          <w:szCs w:val="24"/>
+        </w:rPr>
+      </w:pPr>
+      <w:r>
+        <w:rPr>
+          <w:rFonts w:ascii="Spectral" w:eastAsia="Spectral" w:hAnsi="Spectral" w:cs="Spectral"/>
+          <w:color w:val="222222"/>
+          <w:sz w:val="24"/>
+          <w:szCs w:val="24"/>
+        </w:rPr>
+        <w:t>37. Samuk K., Owens G.L., Delmore K.E., Miller S</w:t>
+      </w:r>
+      <w:r>
+        <w:rPr>
+          <w:rFonts w:ascii="Spectral" w:eastAsia="Spectral" w:hAnsi="Spectral" w:cs="Spectral"/>
+          <w:color w:val="222222"/>
+          <w:sz w:val="24"/>
+          <w:szCs w:val="24"/>
+        </w:rPr>
+        <w:t>.E., Rennison D.J. &amp; Schluter D</w:t>
+      </w:r>
+      <w:r>
+        <w:rPr>
+          <w:rFonts w:ascii="Spectral" w:eastAsia="Spectral" w:hAnsi="Spectral" w:cs="Spectral"/>
+          <w:color w:val="222222"/>
+          <w:sz w:val="24"/>
+          <w:szCs w:val="24"/>
+        </w:rPr>
+        <w:t>. Gene flow and selection interact to promote adaptive divergence in regions of low recom</w:t>
+      </w:r>
+      <w:r>
+        <w:rPr>
+          <w:rFonts w:ascii="Spectral" w:eastAsia="Spectral" w:hAnsi="Spectral" w:cs="Spectral"/>
+          <w:color w:val="222222"/>
+          <w:sz w:val="24"/>
+          <w:szCs w:val="24"/>
+        </w:rPr>
+        <w:t xml:space="preserve">bination. </w:t>
+      </w:r>
+      <w:r>
+        <w:rPr>
+          <w:rFonts w:ascii="Spectral" w:eastAsia="Spectral" w:hAnsi="Spectral" w:cs="Spectral"/>
+          <w:i/>
+          <w:color w:val="222222"/>
+          <w:sz w:val="24"/>
+          <w:szCs w:val="24"/>
+        </w:rPr>
+        <w:t>Molecular Ecology.</w:t>
+      </w:r>
+      <w:r>
+        <w:rPr>
+          <w:rFonts w:ascii="Spectral" w:eastAsia="Spectral" w:hAnsi="Spectral" w:cs="Spectral"/>
+          <w:color w:val="222222"/>
+          <w:sz w:val="24"/>
+          <w:szCs w:val="24"/>
+        </w:rPr>
+        <w:t xml:space="preserve"> </w:t>
+      </w:r>
+      <w:r>
+        <w:rPr>
+          <w:rFonts w:ascii="Spectral" w:eastAsia="Spectral" w:hAnsi="Spectral" w:cs="Spectral"/>
+          <w:b/>
+          <w:color w:val="222222"/>
+          <w:sz w:val="24"/>
+          <w:szCs w:val="24"/>
+        </w:rPr>
+        <w:t>26</w:t>
+      </w:r>
+      <w:r>
+        <w:rPr>
+          <w:rFonts w:ascii="Spectral" w:eastAsia="Spectral" w:hAnsi="Spectral" w:cs="Spectral"/>
+          <w:color w:val="222222"/>
+          <w:sz w:val="24"/>
+          <w:szCs w:val="24"/>
+        </w:rPr>
+        <w:t>, 4378-4390 (</w:t>
+      </w:r>
+      <w:r>
+        <w:rPr>
+          <w:rFonts w:ascii="Spectral" w:eastAsia="Spectral" w:hAnsi="Spectral" w:cs="Spectral"/>
+          <w:color w:val="222222"/>
+          <w:sz w:val="24"/>
+          <w:szCs w:val="24"/>
+        </w:rPr>
+        <w:t>2017</w:t>
+      </w:r>
+      <w:r>
+        <w:rPr>
+          <w:rFonts w:ascii="Spectral" w:eastAsia="Spectral" w:hAnsi="Spectral" w:cs="Spectral"/>
+          <w:color w:val="222222"/>
+          <w:sz w:val="24"/>
+          <w:szCs w:val="24"/>
+        </w:rPr>
+        <w:t>).</w:t>
+      </w:r>
+    </w:p>
+    <w:p>
+      <w:pPr>
+        <w:pStyle w:val="normal0"/>
+        <w:ind w:left="540" w:hanging="540"/>
+        <w:rPr>
+          <w:rFonts w:ascii="Spectral" w:eastAsia="Spectral" w:hAnsi="Spectral" w:cs="Spectral"/>
+          <w:color w:val="222222"/>
+          <w:sz w:val="24"/>
+          <w:szCs w:val="24"/>
+        </w:rPr>
+      </w:pPr>
+      <w:r>
+        <w:rPr>
+          <w:rFonts w:ascii="Spectral" w:eastAsia="Spectral" w:hAnsi="Spectral" w:cs="Spectral"/>
+          <w:color w:val="222222"/>
+          <w:sz w:val="24"/>
+          <w:szCs w:val="24"/>
+        </w:rPr>
+        <w:t>38. Schumer M., Xu C., Powell D.L., Durvasula A., Skov L., Holland C., Blazier J.C., Sankararaman S., Andolfatto P.,</w:t>
+      </w:r>
+      <w:r>
+        <w:rPr>
+          <w:rFonts w:ascii="Spectral" w:eastAsia="Spectral" w:hAnsi="Spectral" w:cs="Spectral"/>
+          <w:color w:val="222222"/>
+          <w:sz w:val="24"/>
+          <w:szCs w:val="24"/>
+        </w:rPr>
+        <w:t xml:space="preserve"> Rosenthal G.G. &amp; Przeworski, M</w:t>
+      </w:r>
+      <w:r>
+        <w:rPr>
+          <w:rFonts w:ascii="Spectral" w:eastAsia="Spectral" w:hAnsi="Spectral" w:cs="Spectral"/>
+          <w:color w:val="222222"/>
+          <w:sz w:val="24"/>
+          <w:szCs w:val="24"/>
+        </w:rPr>
+        <w:t xml:space="preserve">. Natural selection interacts with recombination to shape the evolution of hybrid genomes. </w:t>
+      </w:r>
+      <w:r>
+        <w:rPr>
+          <w:rFonts w:ascii="Spectral" w:eastAsia="Spectral" w:hAnsi="Spectral" w:cs="Spectral"/>
+          <w:i/>
+          <w:color w:val="222222"/>
+          <w:sz w:val="24"/>
+          <w:szCs w:val="24"/>
+        </w:rPr>
+        <w:t>Science</w:t>
+      </w:r>
+      <w:r>
+        <w:rPr>
+          <w:rFonts w:ascii="Spectral" w:eastAsia="Spectral" w:hAnsi="Spectral" w:cs="Spectral"/>
+          <w:color w:val="222222"/>
+          <w:sz w:val="24"/>
+          <w:szCs w:val="24"/>
+        </w:rPr>
+        <w:t xml:space="preserve">. </w:t>
+      </w:r>
+      <w:bookmarkStart w:id="8" w:name="_GoBack"/>
+      <w:r>
+        <w:rPr>
+          <w:rFonts w:ascii="Spectral" w:eastAsia="Spectral" w:hAnsi="Spectral" w:cs="Spectral"/>
+          <w:b/>
+          <w:color w:val="222222"/>
+          <w:sz w:val="24"/>
+          <w:szCs w:val="24"/>
+        </w:rPr>
+        <w:t>360</w:t>
+      </w:r>
+      <w:bookmarkEnd w:id="8"/>
+      <w:r>
+        <w:rPr>
+          <w:rFonts w:ascii="Spectral" w:eastAsia="Spectral" w:hAnsi="Spectral" w:cs="Spectral"/>
+          <w:color w:val="222222"/>
+          <w:sz w:val="24"/>
+          <w:szCs w:val="24"/>
+        </w:rPr>
+        <w:t>, 656-660 (</w:t>
+      </w:r>
+      <w:r>
+        <w:rPr>
+          <w:rFonts w:ascii="Spectral" w:eastAsia="Spectral" w:hAnsi="Spectral" w:cs="Spectral"/>
+          <w:color w:val="222222"/>
+          <w:sz w:val="24"/>
+          <w:szCs w:val="24"/>
+        </w:rPr>
+        <w:t>2018</w:t>
+      </w:r>
+      <w:r>
+        <w:rPr>
+          <w:rFonts w:ascii="Spectral" w:eastAsia="Spectral" w:hAnsi="Spectral" w:cs="Spectral"/>
+          <w:color w:val="222222"/>
+          <w:sz w:val="24"/>
+          <w:szCs w:val="24"/>
+        </w:rPr>
+        <w:t>).</w:t>
+      </w:r>
+    </w:p>
+    <w:p>
+      <w:pPr>
+        <w:pStyle w:val="normal0"/>
+        <w:ind w:left="540" w:hanging="540"/>
+        <w:rPr>
+          <w:rFonts w:ascii="Spectral" w:eastAsia="Spectral" w:hAnsi="Spectral" w:cs="Spectral"/>
+          <w:sz w:val="24"/>
+          <w:szCs w:val="24"/>
+        </w:rPr>
+      </w:pPr>
+      <w:r>
+        <w:rPr>
+          <w:rFonts w:ascii="Spectral" w:eastAsia="Spectral" w:hAnsi="Spectral" w:cs="Spectral"/>
+          <w:color w:val="222222"/>
+          <w:sz w:val="24"/>
+          <w:szCs w:val="24"/>
+        </w:rPr>
+        <w:t xml:space="preserve">39. </w:t>
+      </w:r>
+      <w:r>
+        <w:rPr>
+          <w:rFonts w:ascii="Spectral" w:eastAsia="Spectral" w:hAnsi="Spectral" w:cs="Spectral"/>
+          <w:sz w:val="24"/>
+          <w:szCs w:val="24"/>
+        </w:rPr>
+        <w:t>Martin S.H., Davey</w:t>
+      </w:r>
+      <w:r>
+        <w:rPr>
+          <w:rFonts w:ascii="Spectral" w:eastAsia="Spectral" w:hAnsi="Spectral" w:cs="Spectral"/>
+          <w:sz w:val="24"/>
+          <w:szCs w:val="24"/>
+        </w:rPr>
+        <w:t xml:space="preserve"> J.W., Salazar C. &amp; Jiggins C.D</w:t>
+      </w:r>
+      <w:r>
+        <w:rPr>
+          <w:rFonts w:ascii="Spectral" w:eastAsia="Spectral" w:hAnsi="Spectral" w:cs="Spectral"/>
+          <w:sz w:val="24"/>
+          <w:szCs w:val="24"/>
+        </w:rPr>
+        <w:t xml:space="preserve">. Recombination rate variation shapes barriers to introgression across butterfly genomes. </w:t>
+      </w:r>
+      <w:r>
+        <w:rPr>
+          <w:rFonts w:ascii="Spectral" w:eastAsia="Spectral" w:hAnsi="Spectral" w:cs="Spectral"/>
+          <w:i/>
+          <w:sz w:val="24"/>
+          <w:szCs w:val="24"/>
+        </w:rPr>
+        <w:t>PLoS B</w:t>
+      </w:r>
+      <w:r>
+        <w:rPr>
+          <w:rFonts w:ascii="Spectral" w:eastAsia="Spectral" w:hAnsi="Spectral" w:cs="Spectral"/>
+          <w:i/>
+          <w:sz w:val="24"/>
+          <w:szCs w:val="24"/>
+        </w:rPr>
+        <w:t>iology</w:t>
+      </w:r>
+      <w:r>
+        <w:rPr>
+          <w:rFonts w:ascii="Spectral" w:eastAsia="Spectral" w:hAnsi="Spectral" w:cs="Spectral"/>
+          <w:sz w:val="24"/>
+          <w:szCs w:val="24"/>
+        </w:rPr>
+        <w:t xml:space="preserve">. </w:t>
+      </w:r>
+      <w:r>
+        <w:rPr>
+          <w:rFonts w:ascii="Spectral" w:eastAsia="Spectral" w:hAnsi="Spectral" w:cs="Spectral"/>
+          <w:b/>
+          <w:sz w:val="24"/>
+          <w:szCs w:val="24"/>
+        </w:rPr>
+        <w:t>17</w:t>
+      </w:r>
+      <w:r>
+        <w:rPr>
+          <w:rFonts w:ascii="Spectral" w:eastAsia="Spectral" w:hAnsi="Spectral" w:cs="Spectral"/>
+          <w:sz w:val="24"/>
+          <w:szCs w:val="24"/>
+        </w:rPr>
+        <w:t>, e2006288 (</w:t>
+      </w:r>
+      <w:r>
+        <w:rPr>
+          <w:rFonts w:ascii="Spectral" w:eastAsia="Spectral" w:hAnsi="Spectral" w:cs="Spectral"/>
+          <w:sz w:val="24"/>
+          <w:szCs w:val="24"/>
+        </w:rPr>
+        <w:t>2019</w:t>
+      </w:r>
+      <w:r>
+        <w:rPr>
+          <w:rFonts w:ascii="Spectral" w:eastAsia="Spectral" w:hAnsi="Spectral" w:cs="Spectral"/>
+          <w:sz w:val="24"/>
+          <w:szCs w:val="24"/>
+        </w:rPr>
+        <w:t>).</w:t>
+      </w:r>
     </w:p>
     <w:p>
       <w:pPr>
@@ -9241,7 +10587,7 @@
   <w:latentStyles w:defLockedState="0" w:defUIPriority="99" w:defSemiHidden="1" w:defUnhideWhenUsed="1" w:defQFormat="0" w:count="276">
     <w:lsdException w:name="Normal" w:semiHidden="0" w:uiPriority="0" w:unhideWhenUsed="0" w:qFormat="1"/>
     <w:lsdException w:name="heading 1" w:semiHidden="0" w:uiPriority="9" w:unhideWhenUsed="0" w:qFormat="1"/>
-    <w:lsdException w:name="heading 2" w:uiPriority="9" w:qFormat="1"/>
+    <w:lsdException w:name="heading 2" w:uiPriority="0" w:qFormat="1"/>
     <w:lsdException w:name="heading 3" w:uiPriority="9" w:qFormat="1"/>
     <w:lsdException w:name="heading 4" w:uiPriority="9" w:qFormat="1"/>
     <w:lsdException w:name="heading 5" w:uiPriority="9" w:qFormat="1"/>
@@ -9654,7 +11000,7 @@
   <w:latentStyles w:defLockedState="0" w:defUIPriority="99" w:defSemiHidden="1" w:defUnhideWhenUsed="1" w:defQFormat="0" w:count="276">
     <w:lsdException w:name="Normal" w:semiHidden="0" w:uiPriority="0" w:unhideWhenUsed="0" w:qFormat="1"/>
     <w:lsdException w:name="heading 1" w:semiHidden="0" w:uiPriority="9" w:unhideWhenUsed="0" w:qFormat="1"/>
-    <w:lsdException w:name="heading 2" w:uiPriority="9" w:qFormat="1"/>
+    <w:lsdException w:name="heading 2" w:uiPriority="0" w:qFormat="1"/>
     <w:lsdException w:name="heading 3" w:uiPriority="9" w:qFormat="1"/>
     <w:lsdException w:name="heading 4" w:uiPriority="9" w:qFormat="1"/>
     <w:lsdException w:name="heading 5" w:uiPriority="9" w:qFormat="1"/>

</xml_diff>